<commit_message>
Feat: finish econom part
</commit_message>
<xml_diff>
--- a/Econom.docx
+++ b/Econom.docx
@@ -2,10 +2,6 @@
 <file path=word/document.xml><?xml version="1.0" encoding="utf-8"?>
 <w:document xmlns:wpc="http://schemas.microsoft.com/office/word/2010/wordprocessingCanvas" xmlns:cx="http://schemas.microsoft.com/office/drawing/2014/chartex" xmlns:cx1="http://schemas.microsoft.com/office/drawing/2015/9/8/chartex" xmlns:cx2="http://schemas.microsoft.com/office/drawing/2015/10/21/chartex" xmlns:cx3="http://schemas.microsoft.com/office/drawing/2016/5/9/chartex" xmlns:cx4="http://schemas.microsoft.com/office/drawing/2016/5/10/chartex" xmlns:cx5="http://schemas.microsoft.com/office/drawing/2016/5/11/chartex" xmlns:cx6="http://schemas.microsoft.com/office/drawing/2016/5/12/chartex" xmlns:cx7="http://schemas.microsoft.com/office/drawing/2016/5/13/chartex" xmlns:cx8="http://schemas.microsoft.com/office/drawing/2016/5/14/chartex" xmlns:mc="http://schemas.openxmlformats.org/markup-compatibility/2006" xmlns:aink="http://schemas.microsoft.com/office/drawing/2016/ink" xmlns:am3d="http://schemas.microsoft.com/office/drawing/2017/model3d" xmlns:o="urn:schemas-microsoft-com:office:office" xmlns:r="http://schemas.openxmlformats.org/officeDocument/2006/relationships" xmlns:m="http://schemas.openxmlformats.org/officeDocument/2006/math" xmlns:v="urn:schemas-microsoft-com:vml" xmlns:wp14="http://schemas.microsoft.com/office/word/2010/wordprocessingDrawing" xmlns:wp="http://schemas.openxmlformats.org/drawingml/2006/wordprocessingDrawing" xmlns:w10="urn:schemas-microsoft-com:office:word" xmlns:w="http://schemas.openxmlformats.org/wordprocessingml/2006/main" xmlns:w14="http://schemas.microsoft.com/office/word/2010/wordml" xmlns:w15="http://schemas.microsoft.com/office/word/2012/wordml" xmlns:w16cex="http://schemas.microsoft.com/office/word/2018/wordml/cex" xmlns:w16cid="http://schemas.microsoft.com/office/word/2016/wordml/cid" xmlns:w16="http://schemas.microsoft.com/office/word/2018/wordml" xmlns:w16sdtdh="http://schemas.microsoft.com/office/word/2020/wordml/sdtdatahash" xmlns:w16se="http://schemas.microsoft.com/office/word/2015/wordml/symex" xmlns:wpg="http://schemas.microsoft.com/office/word/2010/wordprocessingGroup" xmlns:wpi="http://schemas.microsoft.com/office/word/2010/wordprocessingInk" xmlns:wne="http://schemas.microsoft.com/office/word/2006/wordml" xmlns:wps="http://schemas.microsoft.com/office/word/2010/wordprocessingShape" mc:Ignorable="w14 w15 w16se w16cid w16 w16cex w16sdtdh wp14">
   <w:body>
-    <w:bookmarkStart w:id="0" w:name="_Toc515398623"/>
-    <w:bookmarkStart w:id="1" w:name="_Toc515520882"/>
-    <w:bookmarkStart w:id="2" w:name="_Toc41431955"/>
-    <w:bookmarkStart w:id="3" w:name="_Toc135342945"/>
     <w:p>
       <w:pPr>
         <w:pStyle w:val="12"/>
@@ -14,6 +10,11 @@
           <w:color w:val="000000" w:themeColor="text1"/>
         </w:rPr>
       </w:pPr>
+      <w:bookmarkStart w:id="0" w:name="_Toc515398623"/>
+      <w:bookmarkStart w:id="1" w:name="_Toc515520882"/>
+      <w:bookmarkStart w:id="2" w:name="_Toc41431955"/>
+      <w:bookmarkStart w:id="3" w:name="_Toc135342945"/>
+      <w:bookmarkStart w:id="4" w:name="_Toc136910387"/>
       <w:r>
         <w:rPr>
           <w:noProof/>
@@ -22,7 +23,7 @@
         <mc:AlternateContent>
           <mc:Choice Requires="wpg">
             <w:drawing>
-              <wp:anchor distT="0" distB="0" distL="114300" distR="114300" simplePos="0" relativeHeight="251659264" behindDoc="0" locked="0" layoutInCell="1" allowOverlap="1" wp14:anchorId="075FF198" wp14:editId="06C411F7">
+              <wp:anchor distT="0" distB="0" distL="114300" distR="114300" simplePos="0" relativeHeight="251659264" behindDoc="0" locked="0" layoutInCell="1" allowOverlap="1" wp14:anchorId="7D0F72EB" wp14:editId="54B8AF49">
                 <wp:simplePos x="0" y="0"/>
                 <wp:positionH relativeFrom="page">
                   <wp:posOffset>676910</wp:posOffset>
@@ -761,20 +762,8 @@
                                     <w:sz w:val="24"/>
                                     <w:szCs w:val="28"/>
                                   </w:rPr>
-                                  <w:t>БГТУ 07.</w:t>
+                                  <w:t>БГТУ 07.00.ПЗ</w:t>
                                 </w:r>
-                                <w:proofErr w:type="gramStart"/>
-                                <w:r>
-                                  <w:rPr>
-                                    <w:rFonts w:cs="Times New Roman"/>
-                                    <w:i/>
-                                    <w:w w:val="110"/>
-                                    <w:sz w:val="24"/>
-                                    <w:szCs w:val="28"/>
-                                  </w:rPr>
-                                  <w:t>00.ПЗ</w:t>
-                                </w:r>
-                                <w:proofErr w:type="gramEnd"/>
                               </w:p>
                               <w:p/>
                             </w:txbxContent>
@@ -994,7 +983,6 @@
                                       <w:sz w:val="18"/>
                                     </w:rPr>
                                   </w:pPr>
-                                  <w:proofErr w:type="spellStart"/>
                                   <w:r>
                                     <w:rPr>
                                       <w:rFonts w:ascii="Times New Roman" w:hAnsi="Times New Roman" w:cs="Times New Roman"/>
@@ -1002,7 +990,6 @@
                                     </w:rPr>
                                     <w:t>Разраб</w:t>
                                   </w:r>
-                                  <w:proofErr w:type="spellEnd"/>
                                   <w:r>
                                     <w:rPr>
                                       <w:rFonts w:ascii="Times New Roman" w:hAnsi="Times New Roman" w:cs="Times New Roman"/>
@@ -1074,34 +1061,7 @@
                                       <w:sz w:val="18"/>
                                       <w:szCs w:val="18"/>
                                     </w:rPr>
-                                    <w:t>Дежемесов М</w:t>
-                                  </w:r>
-                                  <w:r>
-                                    <w:rPr>
-                                      <w:rFonts w:ascii="Times New Roman" w:hAnsi="Times New Roman" w:cs="Times New Roman"/>
-                                      <w:i/>
-                                      <w:sz w:val="18"/>
-                                      <w:szCs w:val="18"/>
-                                    </w:rPr>
-                                    <w:t>.</w:t>
-                                  </w:r>
-                                  <w:r>
-                                    <w:rPr>
-                                      <w:rFonts w:ascii="Times New Roman" w:hAnsi="Times New Roman" w:cs="Times New Roman"/>
-                                      <w:i/>
-                                      <w:sz w:val="18"/>
-                                      <w:szCs w:val="18"/>
-                                    </w:rPr>
-                                    <w:t>С</w:t>
-                                  </w:r>
-                                  <w:r>
-                                    <w:rPr>
-                                      <w:rFonts w:ascii="Times New Roman" w:hAnsi="Times New Roman" w:cs="Times New Roman"/>
-                                      <w:i/>
-                                      <w:sz w:val="18"/>
-                                      <w:szCs w:val="18"/>
-                                    </w:rPr>
-                                    <w:t>.</w:t>
+                                    <w:t>Дежемесов М.С.</w:t>
                                   </w:r>
                                 </w:p>
                                 <w:p>
@@ -1193,7 +1153,6 @@
                                       <w:sz w:val="18"/>
                                     </w:rPr>
                                   </w:pPr>
-                                  <w:proofErr w:type="spellStart"/>
                                   <w:r>
                                     <w:rPr>
                                       <w:rFonts w:ascii="Times New Roman" w:hAnsi="Times New Roman" w:cs="Times New Roman"/>
@@ -1201,7 +1160,6 @@
                                     </w:rPr>
                                     <w:t>Провер</w:t>
                                   </w:r>
-                                  <w:proofErr w:type="spellEnd"/>
                                   <w:r>
                                     <w:rPr>
                                       <w:rFonts w:ascii="Times New Roman" w:hAnsi="Times New Roman" w:cs="Times New Roman"/>
@@ -1282,7 +1240,6 @@
                                       <w:szCs w:val="18"/>
                                     </w:rPr>
                                   </w:pPr>
-                                  <w:proofErr w:type="spellStart"/>
                                   <w:r>
                                     <w:rPr>
                                       <w:rFonts w:cs="Times New Roman"/>
@@ -1290,44 +1247,7 @@
                                       <w:sz w:val="18"/>
                                       <w:szCs w:val="18"/>
                                     </w:rPr>
-                                    <w:t>Скребель</w:t>
-                                  </w:r>
-                                  <w:proofErr w:type="spellEnd"/>
-                                  <w:r>
-                                    <w:rPr>
-                                      <w:rFonts w:cs="Times New Roman"/>
-                                      <w:i/>
-                                      <w:sz w:val="18"/>
-                                      <w:szCs w:val="18"/>
-                                    </w:rPr>
-                                    <w:t xml:space="preserve"> </w:t>
-                                  </w:r>
-                                  <w:r>
-                                    <w:rPr>
-                                      <w:rFonts w:cs="Times New Roman"/>
-                                      <w:i/>
-                                      <w:sz w:val="18"/>
-                                      <w:szCs w:val="18"/>
-                                    </w:rPr>
-                                    <w:t>А</w:t>
-                                  </w:r>
-                                  <w:r>
-                                    <w:rPr>
-                                      <w:rFonts w:cs="Times New Roman"/>
-                                      <w:i/>
-                                      <w:sz w:val="18"/>
-                                      <w:szCs w:val="18"/>
-                                    </w:rPr>
-                                    <w:t>.</w:t>
-                                  </w:r>
-                                  <w:r>
-                                    <w:rPr>
-                                      <w:rFonts w:cs="Times New Roman"/>
-                                      <w:i/>
-                                      <w:sz w:val="18"/>
-                                      <w:szCs w:val="18"/>
-                                    </w:rPr>
-                                    <w:t>С</w:t>
+                                    <w:t>Скребель А.С</w:t>
                                   </w:r>
                                 </w:p>
                                 <w:p>
@@ -1431,23 +1351,13 @@
                                       <w:szCs w:val="18"/>
                                     </w:rPr>
                                   </w:pPr>
-                                  <w:proofErr w:type="spellStart"/>
                                   <w:r>
                                     <w:rPr>
                                       <w:rFonts w:cs="Times New Roman"/>
                                       <w:sz w:val="18"/>
                                       <w:szCs w:val="18"/>
                                     </w:rPr>
-                                    <w:t>Консульт</w:t>
-                                  </w:r>
-                                  <w:proofErr w:type="spellEnd"/>
-                                  <w:r>
-                                    <w:rPr>
-                                      <w:rFonts w:cs="Times New Roman"/>
-                                      <w:sz w:val="18"/>
-                                      <w:szCs w:val="18"/>
-                                    </w:rPr>
-                                    <w:t>.</w:t>
+                                    <w:t>Консульт.</w:t>
                                   </w:r>
                                 </w:p>
                                 <w:p/>
@@ -1512,19 +1422,8 @@
                                       <w:sz w:val="18"/>
                                       <w:szCs w:val="18"/>
                                     </w:rPr>
-                                    <w:t xml:space="preserve">Семёнова </w:t>
+                                    <w:t>Семёнова Л.С</w:t>
                                   </w:r>
-                                  <w:proofErr w:type="gramStart"/>
-                                  <w:r>
-                                    <w:rPr>
-                                      <w:rFonts w:cs="Times New Roman"/>
-                                      <w:i/>
-                                      <w:sz w:val="18"/>
-                                      <w:szCs w:val="18"/>
-                                    </w:rPr>
-                                    <w:t>Л.С</w:t>
-                                  </w:r>
-                                  <w:proofErr w:type="gramEnd"/>
                                 </w:p>
                                 <w:p>
                                   <w:pPr>
@@ -1710,23 +1609,13 @@
                                       <w:sz w:val="18"/>
                                     </w:rPr>
                                   </w:pPr>
-                                  <w:proofErr w:type="spellStart"/>
                                   <w:r>
                                     <w:rPr>
                                       <w:rFonts w:cs="Times New Roman"/>
                                       <w:i/>
                                       <w:sz w:val="18"/>
                                     </w:rPr>
-                                    <w:t>Николайчук</w:t>
-                                  </w:r>
-                                  <w:proofErr w:type="spellEnd"/>
-                                  <w:r>
-                                    <w:rPr>
-                                      <w:rFonts w:cs="Times New Roman"/>
-                                      <w:i/>
-                                      <w:sz w:val="18"/>
-                                    </w:rPr>
-                                    <w:t xml:space="preserve"> А.Н.</w:t>
+                                    <w:t>Николайчук А.Н.</w:t>
                                   </w:r>
                                 </w:p>
                                 <w:p>
@@ -1878,7 +1767,6 @@
                                       <w:szCs w:val="18"/>
                                     </w:rPr>
                                   </w:pPr>
-                                  <w:proofErr w:type="spellStart"/>
                                   <w:r>
                                     <w:rPr>
                                       <w:rFonts w:cs="Times New Roman"/>
@@ -1886,17 +1774,7 @@
                                       <w:sz w:val="18"/>
                                       <w:szCs w:val="18"/>
                                     </w:rPr>
-                                    <w:t>СмеловВ.В</w:t>
-                                  </w:r>
-                                  <w:proofErr w:type="spellEnd"/>
-                                  <w:r>
-                                    <w:rPr>
-                                      <w:rFonts w:cs="Times New Roman"/>
-                                      <w:i/>
-                                      <w:sz w:val="18"/>
-                                      <w:szCs w:val="18"/>
-                                    </w:rPr>
-                                    <w:t>.</w:t>
+                                    <w:t>СмеловВ.В.</w:t>
                                   </w:r>
                                 </w:p>
                                 <w:p>
@@ -2369,16 +2247,7 @@
                                     <w:szCs w:val="24"/>
                                     <w:lang w:val="ru-RU"/>
                                   </w:rPr>
-                                  <w:t>74218</w:t>
-                                </w:r>
-                                <w:r>
-                                  <w:rPr>
-                                    <w:rFonts w:ascii="Times New Roman" w:hAnsi="Times New Roman"/>
-                                    <w:sz w:val="24"/>
-                                    <w:szCs w:val="24"/>
-                                    <w:lang w:val="ru-RU"/>
-                                  </w:rPr>
-                                  <w:t>155</w:t>
+                                  <w:t>74218077</w:t>
                                 </w:r>
                                 <w:r>
                                   <w:rPr>
@@ -2500,7 +2369,7 @@
           </mc:Choice>
           <mc:Fallback>
             <w:pict>
-              <v:group w14:anchorId="075FF198" id="Группа 1484217028" o:spid="_x0000_s1026" style="position:absolute;left:0;text-align:left;margin-left:53.3pt;margin-top:28.9pt;width:521.55pt;height:777.55pt;z-index:251659264;mso-position-horizontal-relative:page;mso-position-vertical-relative:page;mso-width-relative:margin;mso-height-relative:margin" coordsize="66240,98748" o:gfxdata="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">
+              <v:group w14:anchorId="7D0F72EB" id="Группа 1484217028" o:spid="_x0000_s1026" style="position:absolute;left:0;text-align:left;margin-left:53.3pt;margin-top:28.9pt;width:521.55pt;height:777.55pt;z-index:251659264;mso-position-horizontal-relative:page;mso-position-vertical-relative:page;mso-width-relative:margin;mso-height-relative:margin" coordsize="66240,98748" o:gfxdata="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">
                 <v:group id="Группа 1484217029" o:spid="_x0000_s1027" style="position:absolute;width:66240;height:98748" coordsize="20000,20000" o:gfxdata="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">
                   <v:rect id="Rectangle 649" o:spid="_x0000_s1028" style="position:absolute;width:20000;height:20000;visibility:visible;mso-wrap-style:square;v-text-anchor:top" o:gfxdata="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" filled="f" strokeweight="2pt"/>
                   <v:line id="Line 651" o:spid="_x0000_s1029" style="position:absolute;visibility:visible;mso-wrap-style:square" from="10,17173" to="19977,17174" o:connectortype="straight" o:gfxdata="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" strokeweight="2pt"/>
@@ -2732,7 +2601,6 @@
                                 <w:sz w:val="18"/>
                               </w:rPr>
                             </w:pPr>
-                            <w:proofErr w:type="spellStart"/>
                             <w:r>
                               <w:rPr>
                                 <w:rFonts w:ascii="Times New Roman" w:hAnsi="Times New Roman" w:cs="Times New Roman"/>
@@ -2740,7 +2608,6 @@
                               </w:rPr>
                               <w:t>Разраб</w:t>
                             </w:r>
-                            <w:proofErr w:type="spellEnd"/>
                             <w:r>
                               <w:rPr>
                                 <w:rFonts w:ascii="Times New Roman" w:hAnsi="Times New Roman" w:cs="Times New Roman"/>
@@ -2773,34 +2640,7 @@
                                 <w:sz w:val="18"/>
                                 <w:szCs w:val="18"/>
                               </w:rPr>
-                              <w:t>Дежемесов М</w:t>
-                            </w:r>
-                            <w:r>
-                              <w:rPr>
-                                <w:rFonts w:ascii="Times New Roman" w:hAnsi="Times New Roman" w:cs="Times New Roman"/>
-                                <w:i/>
-                                <w:sz w:val="18"/>
-                                <w:szCs w:val="18"/>
-                              </w:rPr>
-                              <w:t>.</w:t>
-                            </w:r>
-                            <w:r>
-                              <w:rPr>
-                                <w:rFonts w:ascii="Times New Roman" w:hAnsi="Times New Roman" w:cs="Times New Roman"/>
-                                <w:i/>
-                                <w:sz w:val="18"/>
-                                <w:szCs w:val="18"/>
-                              </w:rPr>
-                              <w:t>С</w:t>
-                            </w:r>
-                            <w:r>
-                              <w:rPr>
-                                <w:rFonts w:ascii="Times New Roman" w:hAnsi="Times New Roman" w:cs="Times New Roman"/>
-                                <w:i/>
-                                <w:sz w:val="18"/>
-                                <w:szCs w:val="18"/>
-                              </w:rPr>
-                              <w:t>.</w:t>
+                              <w:t>Дежемесов М.С.</w:t>
                             </w:r>
                           </w:p>
                           <w:p>
@@ -2841,7 +2681,6 @@
                                 <w:sz w:val="18"/>
                               </w:rPr>
                             </w:pPr>
-                            <w:proofErr w:type="spellStart"/>
                             <w:r>
                               <w:rPr>
                                 <w:rFonts w:ascii="Times New Roman" w:hAnsi="Times New Roman" w:cs="Times New Roman"/>
@@ -2849,7 +2688,6 @@
                               </w:rPr>
                               <w:t>Провер</w:t>
                             </w:r>
-                            <w:proofErr w:type="spellEnd"/>
                             <w:r>
                               <w:rPr>
                                 <w:rFonts w:ascii="Times New Roman" w:hAnsi="Times New Roman" w:cs="Times New Roman"/>
@@ -2891,7 +2729,6 @@
                                 <w:szCs w:val="18"/>
                               </w:rPr>
                             </w:pPr>
-                            <w:proofErr w:type="spellStart"/>
                             <w:r>
                               <w:rPr>
                                 <w:rFonts w:cs="Times New Roman"/>
@@ -2899,44 +2736,7 @@
                                 <w:sz w:val="18"/>
                                 <w:szCs w:val="18"/>
                               </w:rPr>
-                              <w:t>Скребель</w:t>
-                            </w:r>
-                            <w:proofErr w:type="spellEnd"/>
-                            <w:r>
-                              <w:rPr>
-                                <w:rFonts w:cs="Times New Roman"/>
-                                <w:i/>
-                                <w:sz w:val="18"/>
-                                <w:szCs w:val="18"/>
-                              </w:rPr>
-                              <w:t xml:space="preserve"> </w:t>
-                            </w:r>
-                            <w:r>
-                              <w:rPr>
-                                <w:rFonts w:cs="Times New Roman"/>
-                                <w:i/>
-                                <w:sz w:val="18"/>
-                                <w:szCs w:val="18"/>
-                              </w:rPr>
-                              <w:t>А</w:t>
-                            </w:r>
-                            <w:r>
-                              <w:rPr>
-                                <w:rFonts w:cs="Times New Roman"/>
-                                <w:i/>
-                                <w:sz w:val="18"/>
-                                <w:szCs w:val="18"/>
-                              </w:rPr>
-                              <w:t>.</w:t>
-                            </w:r>
-                            <w:r>
-                              <w:rPr>
-                                <w:rFonts w:cs="Times New Roman"/>
-                                <w:i/>
-                                <w:sz w:val="18"/>
-                                <w:szCs w:val="18"/>
-                              </w:rPr>
-                              <w:t>С</w:t>
+                              <w:t>Скребель А.С</w:t>
                             </w:r>
                           </w:p>
                           <w:p>
@@ -2989,23 +2789,13 @@
                                 <w:szCs w:val="18"/>
                               </w:rPr>
                             </w:pPr>
-                            <w:proofErr w:type="spellStart"/>
                             <w:r>
                               <w:rPr>
                                 <w:rFonts w:cs="Times New Roman"/>
                                 <w:sz w:val="18"/>
                                 <w:szCs w:val="18"/>
                               </w:rPr>
-                              <w:t>Консульт</w:t>
-                            </w:r>
-                            <w:proofErr w:type="spellEnd"/>
-                            <w:r>
-                              <w:rPr>
-                                <w:rFonts w:cs="Times New Roman"/>
-                                <w:sz w:val="18"/>
-                                <w:szCs w:val="18"/>
-                              </w:rPr>
-                              <w:t>.</w:t>
+                              <w:t>Консульт.</w:t>
                             </w:r>
                           </w:p>
                           <w:p/>
@@ -3128,23 +2918,13 @@
                                 <w:sz w:val="18"/>
                               </w:rPr>
                             </w:pPr>
-                            <w:proofErr w:type="spellStart"/>
                             <w:r>
                               <w:rPr>
                                 <w:rFonts w:cs="Times New Roman"/>
                                 <w:i/>
                                 <w:sz w:val="18"/>
                               </w:rPr>
-                              <w:t>Николайчук</w:t>
-                            </w:r>
-                            <w:proofErr w:type="spellEnd"/>
-                            <w:r>
-                              <w:rPr>
-                                <w:rFonts w:cs="Times New Roman"/>
-                                <w:i/>
-                                <w:sz w:val="18"/>
-                              </w:rPr>
-                              <w:t xml:space="preserve"> А.Н.</w:t>
+                              <w:t>Николайчук А.Н.</w:t>
                             </w:r>
                           </w:p>
                           <w:p>
@@ -3206,7 +2986,6 @@
                                 <w:szCs w:val="18"/>
                               </w:rPr>
                             </w:pPr>
-                            <w:proofErr w:type="spellStart"/>
                             <w:r>
                               <w:rPr>
                                 <w:rFonts w:cs="Times New Roman"/>
@@ -3214,17 +2993,7 @@
                                 <w:sz w:val="18"/>
                                 <w:szCs w:val="18"/>
                               </w:rPr>
-                              <w:t>СмеловВ.В</w:t>
-                            </w:r>
-                            <w:proofErr w:type="spellEnd"/>
-                            <w:r>
-                              <w:rPr>
-                                <w:rFonts w:cs="Times New Roman"/>
-                                <w:i/>
-                                <w:sz w:val="18"/>
-                                <w:szCs w:val="18"/>
-                              </w:rPr>
-                              <w:t>.</w:t>
+                              <w:t>СмеловВ.В.</w:t>
                             </w:r>
                           </w:p>
                           <w:p>
@@ -3367,16 +3136,7 @@
                               <w:szCs w:val="24"/>
                               <w:lang w:val="ru-RU"/>
                             </w:rPr>
-                            <w:t>74218</w:t>
-                          </w:r>
-                          <w:r>
-                            <w:rPr>
-                              <w:rFonts w:ascii="Times New Roman" w:hAnsi="Times New Roman"/>
-                              <w:sz w:val="24"/>
-                              <w:szCs w:val="24"/>
-                              <w:lang w:val="ru-RU"/>
-                            </w:rPr>
-                            <w:t>155</w:t>
+                            <w:t>74218077</w:t>
                           </w:r>
                           <w:r>
                             <w:rPr>
@@ -3460,6 +3220,7 @@
       </w:r>
       <w:bookmarkEnd w:id="2"/>
       <w:bookmarkEnd w:id="3"/>
+      <w:bookmarkEnd w:id="4"/>
     </w:p>
     <w:p>
       <w:pPr>
@@ -3470,11 +3231,12 @@
           <w:color w:val="000000" w:themeColor="text1"/>
         </w:rPr>
       </w:pPr>
-      <w:bookmarkStart w:id="4" w:name="_Toc41431956"/>
-      <w:bookmarkStart w:id="5" w:name="_Toc516485667"/>
-      <w:bookmarkStart w:id="6" w:name="_Toc515520883"/>
-      <w:bookmarkStart w:id="7" w:name="_Toc515398624"/>
-      <w:bookmarkStart w:id="8" w:name="_Toc135342946"/>
+      <w:bookmarkStart w:id="5" w:name="_Toc41431956"/>
+      <w:bookmarkStart w:id="6" w:name="_Toc516485667"/>
+      <w:bookmarkStart w:id="7" w:name="_Toc515520883"/>
+      <w:bookmarkStart w:id="8" w:name="_Toc515398624"/>
+      <w:bookmarkStart w:id="9" w:name="_Toc135342946"/>
+      <w:bookmarkStart w:id="10" w:name="_Toc136910388"/>
       <w:r>
         <w:rPr>
           <w:rFonts w:eastAsiaTheme="minorHAnsi"/>
@@ -3482,11 +3244,12 @@
         </w:rPr>
         <w:t>7.1 Общая характеристика разрабатываемого программного средства</w:t>
       </w:r>
-      <w:bookmarkEnd w:id="4"/>
       <w:bookmarkEnd w:id="5"/>
       <w:bookmarkEnd w:id="6"/>
       <w:bookmarkEnd w:id="7"/>
       <w:bookmarkEnd w:id="8"/>
+      <w:bookmarkEnd w:id="9"/>
+      <w:bookmarkEnd w:id="10"/>
     </w:p>
     <w:p>
       <w:pPr>
@@ -3495,7 +3258,7 @@
           <w:color w:val="000000" w:themeColor="text1"/>
         </w:rPr>
       </w:pPr>
-      <w:bookmarkStart w:id="9" w:name="_Toc515398625"/>
+      <w:bookmarkStart w:id="11" w:name="_Toc515398625"/>
       <w:r>
         <w:rPr>
           <w:color w:val="000000" w:themeColor="text1"/>
@@ -3758,7 +3521,6 @@
         </w:rPr>
         <w:t xml:space="preserve"> </w:t>
       </w:r>
-      <w:proofErr w:type="spellStart"/>
       <w:r>
         <w:rPr>
           <w:color w:val="000000" w:themeColor="text1"/>
@@ -3766,7 +3528,6 @@
         </w:rPr>
         <w:t>Zenject</w:t>
       </w:r>
-      <w:proofErr w:type="spellEnd"/>
       <w:r>
         <w:rPr>
           <w:color w:val="000000" w:themeColor="text1"/>
@@ -3777,23 +3538,8 @@
         <w:rPr>
           <w:color w:val="000000" w:themeColor="text1"/>
         </w:rPr>
-        <w:t xml:space="preserve">и библиотека создания </w:t>
-      </w:r>
-      <w:proofErr w:type="spellStart"/>
-      <w:r>
-        <w:rPr>
-          <w:color w:val="000000" w:themeColor="text1"/>
-        </w:rPr>
-        <w:t>анимаций</w:t>
-      </w:r>
-      <w:proofErr w:type="spellEnd"/>
-      <w:r>
-        <w:rPr>
-          <w:color w:val="000000" w:themeColor="text1"/>
-        </w:rPr>
-        <w:t xml:space="preserve"> </w:t>
-      </w:r>
-      <w:proofErr w:type="spellStart"/>
+        <w:t xml:space="preserve">и библиотека создания анимаций </w:t>
+      </w:r>
       <w:r>
         <w:rPr>
           <w:color w:val="000000" w:themeColor="text1"/>
@@ -3801,7 +3547,6 @@
         </w:rPr>
         <w:t>DOTween</w:t>
       </w:r>
-      <w:proofErr w:type="spellEnd"/>
       <w:r>
         <w:rPr>
           <w:color w:val="000000" w:themeColor="text1"/>
@@ -3877,7 +3622,7 @@
         <w:t>.</w:t>
       </w:r>
     </w:p>
-    <w:bookmarkEnd w:id="9"/>
+    <w:bookmarkEnd w:id="11"/>
     <w:p>
       <w:pPr>
         <w:pStyle w:val="13"/>
@@ -3935,14 +3680,16 @@
           <w:color w:val="000000" w:themeColor="text1"/>
         </w:rPr>
       </w:pPr>
-      <w:bookmarkStart w:id="10" w:name="_Toc135342947"/>
+      <w:bookmarkStart w:id="12" w:name="_Toc135342947"/>
+      <w:bookmarkStart w:id="13" w:name="_Toc136910389"/>
       <w:r>
         <w:rPr>
           <w:color w:val="000000" w:themeColor="text1"/>
         </w:rPr>
         <w:t>7.2 Исходные данные для проведения расчетов и маркетинговый анализ</w:t>
       </w:r>
-      <w:bookmarkEnd w:id="10"/>
+      <w:bookmarkEnd w:id="12"/>
+      <w:bookmarkEnd w:id="13"/>
     </w:p>
     <w:p>
       <w:pPr>
@@ -4020,34 +3767,14 @@
                 <w:lang w:val="en-US"/>
               </w:rPr>
             </w:pPr>
-            <w:proofErr w:type="spellStart"/>
             <w:r>
               <w:rPr>
                 <w:color w:val="000000" w:themeColor="text1"/>
                 <w:sz w:val="24"/>
                 <w:lang w:val="en-US"/>
               </w:rPr>
-              <w:t>Наименование</w:t>
-            </w:r>
-            <w:proofErr w:type="spellEnd"/>
-            <w:r>
-              <w:rPr>
-                <w:color w:val="000000" w:themeColor="text1"/>
-                <w:sz w:val="24"/>
-                <w:lang w:val="en-US"/>
-              </w:rPr>
-              <w:t xml:space="preserve"> </w:t>
-            </w:r>
-            <w:proofErr w:type="spellStart"/>
-            <w:r>
-              <w:rPr>
-                <w:color w:val="000000" w:themeColor="text1"/>
-                <w:sz w:val="24"/>
-                <w:lang w:val="en-US"/>
-              </w:rPr>
-              <w:t>показателя</w:t>
-            </w:r>
-            <w:proofErr w:type="spellEnd"/>
+              <w:t>Наименование показателя</w:t>
+            </w:r>
           </w:p>
         </w:tc>
         <w:tc>
@@ -4073,34 +3800,14 @@
                 <w:lang w:val="en-US"/>
               </w:rPr>
             </w:pPr>
-            <w:proofErr w:type="spellStart"/>
             <w:r>
               <w:rPr>
                 <w:color w:val="000000" w:themeColor="text1"/>
                 <w:sz w:val="24"/>
                 <w:lang w:val="en-US"/>
               </w:rPr>
-              <w:t>Условные</w:t>
-            </w:r>
-            <w:proofErr w:type="spellEnd"/>
-            <w:r>
-              <w:rPr>
-                <w:color w:val="000000" w:themeColor="text1"/>
-                <w:sz w:val="24"/>
-                <w:lang w:val="en-US"/>
-              </w:rPr>
-              <w:t xml:space="preserve"> </w:t>
-            </w:r>
-            <w:proofErr w:type="spellStart"/>
-            <w:r>
-              <w:rPr>
-                <w:color w:val="000000" w:themeColor="text1"/>
-                <w:sz w:val="24"/>
-                <w:lang w:val="en-US"/>
-              </w:rPr>
-              <w:t>обозначения</w:t>
-            </w:r>
-            <w:proofErr w:type="spellEnd"/>
+              <w:t>Условные обозначения</w:t>
+            </w:r>
           </w:p>
         </w:tc>
         <w:tc>
@@ -4125,7 +3832,6 @@
                 <w:lang w:val="en-US"/>
               </w:rPr>
             </w:pPr>
-            <w:proofErr w:type="spellStart"/>
             <w:r>
               <w:rPr>
                 <w:color w:val="000000" w:themeColor="text1"/>
@@ -4134,7 +3840,6 @@
               </w:rPr>
               <w:t>Норматив</w:t>
             </w:r>
-            <w:proofErr w:type="spellEnd"/>
           </w:p>
         </w:tc>
       </w:tr>
@@ -4162,34 +3867,14 @@
                 <w:sz w:val="24"/>
               </w:rPr>
             </w:pPr>
-            <w:proofErr w:type="spellStart"/>
             <w:r>
               <w:rPr>
                 <w:color w:val="000000" w:themeColor="text1"/>
                 <w:sz w:val="24"/>
                 <w:lang w:val="en-US"/>
               </w:rPr>
-              <w:t>Численность</w:t>
-            </w:r>
-            <w:proofErr w:type="spellEnd"/>
-            <w:r>
-              <w:rPr>
-                <w:color w:val="000000" w:themeColor="text1"/>
-                <w:sz w:val="24"/>
-                <w:lang w:val="en-US"/>
-              </w:rPr>
-              <w:t xml:space="preserve"> </w:t>
-            </w:r>
-            <w:proofErr w:type="spellStart"/>
-            <w:r>
-              <w:rPr>
-                <w:color w:val="000000" w:themeColor="text1"/>
-                <w:sz w:val="24"/>
-                <w:lang w:val="en-US"/>
-              </w:rPr>
-              <w:t>разработчиков</w:t>
-            </w:r>
-            <w:proofErr w:type="spellEnd"/>
+              <w:t>Численность разработчиков</w:t>
+            </w:r>
             <w:r>
               <w:rPr>
                 <w:color w:val="000000" w:themeColor="text1"/>
@@ -4220,7 +3905,6 @@
                 <w:sz w:val="24"/>
               </w:rPr>
             </w:pPr>
-            <w:proofErr w:type="spellStart"/>
             <w:r>
               <w:rPr>
                 <w:color w:val="000000" w:themeColor="text1"/>
@@ -4238,7 +3922,6 @@
               </w:rPr>
               <w:t>р</w:t>
             </w:r>
-            <w:proofErr w:type="spellEnd"/>
           </w:p>
         </w:tc>
         <w:tc>
@@ -4364,34 +4047,14 @@
                 <w:sz w:val="24"/>
               </w:rPr>
             </w:pPr>
-            <w:proofErr w:type="spellStart"/>
             <w:r>
               <w:rPr>
                 <w:color w:val="000000" w:themeColor="text1"/>
                 <w:sz w:val="24"/>
                 <w:lang w:val="en-US"/>
               </w:rPr>
-              <w:t>Наименование</w:t>
-            </w:r>
-            <w:proofErr w:type="spellEnd"/>
-            <w:r>
-              <w:rPr>
-                <w:color w:val="000000" w:themeColor="text1"/>
-                <w:sz w:val="24"/>
-                <w:lang w:val="en-US"/>
-              </w:rPr>
-              <w:t xml:space="preserve"> </w:t>
-            </w:r>
-            <w:proofErr w:type="spellStart"/>
-            <w:r>
-              <w:rPr>
-                <w:color w:val="000000" w:themeColor="text1"/>
-                <w:sz w:val="24"/>
-                <w:lang w:val="en-US"/>
-              </w:rPr>
-              <w:t>показателя</w:t>
-            </w:r>
-            <w:proofErr w:type="spellEnd"/>
+              <w:t>Наименование показателя</w:t>
+            </w:r>
           </w:p>
         </w:tc>
         <w:tc>
@@ -4414,34 +4077,14 @@
                 <w:sz w:val="24"/>
               </w:rPr>
             </w:pPr>
-            <w:proofErr w:type="spellStart"/>
             <w:r>
               <w:rPr>
                 <w:color w:val="000000" w:themeColor="text1"/>
                 <w:sz w:val="24"/>
                 <w:lang w:val="en-US"/>
               </w:rPr>
-              <w:t>Условные</w:t>
-            </w:r>
-            <w:proofErr w:type="spellEnd"/>
-            <w:r>
-              <w:rPr>
-                <w:color w:val="000000" w:themeColor="text1"/>
-                <w:sz w:val="24"/>
-                <w:lang w:val="en-US"/>
-              </w:rPr>
-              <w:t xml:space="preserve"> </w:t>
-            </w:r>
-            <w:proofErr w:type="spellStart"/>
-            <w:r>
-              <w:rPr>
-                <w:color w:val="000000" w:themeColor="text1"/>
-                <w:sz w:val="24"/>
-                <w:lang w:val="en-US"/>
-              </w:rPr>
-              <w:t>обозначения</w:t>
-            </w:r>
-            <w:proofErr w:type="spellEnd"/>
+              <w:t>Условные обозначения</w:t>
+            </w:r>
           </w:p>
         </w:tc>
         <w:tc>
@@ -4464,7 +4107,6 @@
                 <w:sz w:val="24"/>
               </w:rPr>
             </w:pPr>
-            <w:proofErr w:type="spellStart"/>
             <w:r>
               <w:rPr>
                 <w:color w:val="000000" w:themeColor="text1"/>
@@ -4473,7 +4115,6 @@
               </w:rPr>
               <w:t>Норматив</w:t>
             </w:r>
-            <w:proofErr w:type="spellEnd"/>
           </w:p>
         </w:tc>
       </w:tr>
@@ -4500,70 +4141,14 @@
                 <w:sz w:val="24"/>
               </w:rPr>
             </w:pPr>
-            <w:proofErr w:type="spellStart"/>
             <w:r>
               <w:rPr>
                 <w:color w:val="000000" w:themeColor="text1"/>
                 <w:sz w:val="24"/>
                 <w:lang w:val="en-US"/>
               </w:rPr>
-              <w:t>Норматив</w:t>
-            </w:r>
-            <w:proofErr w:type="spellEnd"/>
-            <w:r>
-              <w:rPr>
-                <w:color w:val="000000" w:themeColor="text1"/>
-                <w:sz w:val="24"/>
-                <w:lang w:val="en-US"/>
-              </w:rPr>
-              <w:t xml:space="preserve"> </w:t>
-            </w:r>
-            <w:proofErr w:type="spellStart"/>
-            <w:r>
-              <w:rPr>
-                <w:color w:val="000000" w:themeColor="text1"/>
-                <w:sz w:val="24"/>
-                <w:lang w:val="en-US"/>
-              </w:rPr>
-              <w:t>дополнительной</w:t>
-            </w:r>
-            <w:proofErr w:type="spellEnd"/>
-            <w:r>
-              <w:rPr>
-                <w:color w:val="000000" w:themeColor="text1"/>
-                <w:sz w:val="24"/>
-                <w:lang w:val="en-US"/>
-              </w:rPr>
-              <w:t xml:space="preserve"> </w:t>
-            </w:r>
-            <w:proofErr w:type="spellStart"/>
-            <w:r>
-              <w:rPr>
-                <w:color w:val="000000" w:themeColor="text1"/>
-                <w:sz w:val="24"/>
-                <w:lang w:val="en-US"/>
-              </w:rPr>
-              <w:t>заработной</w:t>
-            </w:r>
-            <w:proofErr w:type="spellEnd"/>
-            <w:r>
-              <w:rPr>
-                <w:color w:val="000000" w:themeColor="text1"/>
-                <w:sz w:val="24"/>
-                <w:lang w:val="en-US"/>
-              </w:rPr>
-              <w:t xml:space="preserve"> </w:t>
-            </w:r>
-            <w:proofErr w:type="spellStart"/>
-            <w:r>
-              <w:rPr>
-                <w:color w:val="000000" w:themeColor="text1"/>
-                <w:sz w:val="24"/>
-                <w:lang w:val="en-US"/>
-              </w:rPr>
-              <w:t>платы</w:t>
-            </w:r>
-            <w:proofErr w:type="spellEnd"/>
+              <w:t>Норматив дополнительной заработной платы</w:t>
+            </w:r>
             <w:r>
               <w:rPr>
                 <w:color w:val="000000" w:themeColor="text1"/>
@@ -4593,7 +4178,6 @@
                 <w:sz w:val="24"/>
               </w:rPr>
             </w:pPr>
-            <w:proofErr w:type="spellStart"/>
             <w:r>
               <w:rPr>
                 <w:color w:val="000000" w:themeColor="text1"/>
@@ -4611,7 +4195,6 @@
               </w:rPr>
               <w:t>дз</w:t>
             </w:r>
-            <w:proofErr w:type="spellEnd"/>
           </w:p>
         </w:tc>
         <w:tc>
@@ -4713,7 +4296,6 @@
                 <w:lang w:val="en-US"/>
               </w:rPr>
             </w:pPr>
-            <w:proofErr w:type="spellStart"/>
             <w:r>
               <w:rPr>
                 <w:color w:val="000000" w:themeColor="text1"/>
@@ -4731,7 +4313,6 @@
               </w:rPr>
               <w:t>фсзн</w:t>
             </w:r>
-            <w:proofErr w:type="spellEnd"/>
           </w:p>
         </w:tc>
         <w:tc>
@@ -4794,23 +4375,7 @@
                 <w:color w:val="000000" w:themeColor="text1"/>
                 <w:sz w:val="24"/>
               </w:rPr>
-              <w:t>Ставка отчислений в БРУСП «</w:t>
-            </w:r>
-            <w:proofErr w:type="spellStart"/>
-            <w:r>
-              <w:rPr>
-                <w:color w:val="000000" w:themeColor="text1"/>
-                <w:sz w:val="24"/>
-              </w:rPr>
-              <w:t>Белгосстрах</w:t>
-            </w:r>
-            <w:proofErr w:type="spellEnd"/>
-            <w:r>
-              <w:rPr>
-                <w:color w:val="000000" w:themeColor="text1"/>
-                <w:sz w:val="24"/>
-              </w:rPr>
-              <w:t>», %</w:t>
+              <w:t>Ставка отчислений в БРУСП «Белгосстрах», %</w:t>
             </w:r>
           </w:p>
         </w:tc>
@@ -4835,7 +4400,6 @@
                 <w:lang w:val="en-US"/>
               </w:rPr>
             </w:pPr>
-            <w:proofErr w:type="spellStart"/>
             <w:r>
               <w:rPr>
                 <w:color w:val="000000" w:themeColor="text1"/>
@@ -4851,7 +4415,6 @@
               </w:rPr>
               <w:t>бгс</w:t>
             </w:r>
-            <w:proofErr w:type="spellEnd"/>
           </w:p>
         </w:tc>
         <w:tc>
@@ -4945,8 +4508,6 @@
                 <w:sz w:val="24"/>
               </w:rPr>
             </w:pPr>
-            <w:proofErr w:type="spellStart"/>
-            <w:proofErr w:type="gramStart"/>
             <w:r>
               <w:rPr>
                 <w:color w:val="000000" w:themeColor="text1"/>
@@ -4962,8 +4523,6 @@
               </w:rPr>
               <w:t>обп,обх</w:t>
             </w:r>
-            <w:proofErr w:type="spellEnd"/>
-            <w:proofErr w:type="gramEnd"/>
           </w:p>
         </w:tc>
         <w:tc>
@@ -5048,7 +4607,6 @@
                 <w:sz w:val="24"/>
               </w:rPr>
             </w:pPr>
-            <w:proofErr w:type="spellStart"/>
             <w:r>
               <w:rPr>
                 <w:color w:val="000000" w:themeColor="text1"/>
@@ -5064,7 +4622,6 @@
               </w:rPr>
               <w:t>рр</w:t>
             </w:r>
-            <w:proofErr w:type="spellEnd"/>
           </w:p>
         </w:tc>
         <w:tc>
@@ -5105,14 +4662,16 @@
           <w:color w:val="000000" w:themeColor="text1"/>
         </w:rPr>
       </w:pPr>
-      <w:bookmarkStart w:id="11" w:name="_Toc135342948"/>
+      <w:bookmarkStart w:id="14" w:name="_Toc135342948"/>
+      <w:bookmarkStart w:id="15" w:name="_Toc136910390"/>
       <w:r>
         <w:rPr>
           <w:color w:val="000000" w:themeColor="text1"/>
         </w:rPr>
         <w:t>7.3 Обоснование цены программного средства</w:t>
       </w:r>
-      <w:bookmarkEnd w:id="11"/>
+      <w:bookmarkEnd w:id="14"/>
+      <w:bookmarkEnd w:id="15"/>
     </w:p>
     <w:p>
       <w:pPr>
@@ -5388,7 +4947,8 @@
           <w:spacing w:val="-6"/>
         </w:rPr>
       </w:pPr>
-      <w:bookmarkStart w:id="12" w:name="_Toc135342949"/>
+      <w:bookmarkStart w:id="16" w:name="_Toc135342949"/>
+      <w:bookmarkStart w:id="17" w:name="_Toc136910391"/>
       <w:r>
         <w:rPr>
           <w:color w:val="000000" w:themeColor="text1"/>
@@ -5396,7 +4956,8 @@
         </w:rPr>
         <w:t>7.3.1 Расчёт затрат рабочего времени на разработку программного средства</w:t>
       </w:r>
-      <w:bookmarkEnd w:id="12"/>
+      <w:bookmarkEnd w:id="16"/>
+      <w:bookmarkEnd w:id="17"/>
     </w:p>
     <w:p>
       <w:pPr>
@@ -6315,17 +5876,7 @@
                 <w:szCs w:val="24"/>
                 <w:lang w:eastAsia="ru-RU"/>
               </w:rPr>
-              <w:t xml:space="preserve">7. Тестирование </w:t>
-            </w:r>
-            <w:r>
-              <w:rPr>
-                <w:rFonts w:eastAsia="Times New Roman" w:cs="Times New Roman"/>
-                <w:color w:val="000000" w:themeColor="text1"/>
-                <w:sz w:val="24"/>
-                <w:szCs w:val="24"/>
-                <w:lang w:eastAsia="ru-RU"/>
-              </w:rPr>
-              <w:t>бизнес-логики</w:t>
+              <w:t>7. Тестирование бизнес-логики</w:t>
             </w:r>
           </w:p>
         </w:tc>
@@ -6664,19 +6215,20 @@
           <w:color w:val="000000" w:themeColor="text1"/>
         </w:rPr>
       </w:pPr>
-      <w:bookmarkStart w:id="13" w:name="_Toc135342950"/>
+      <w:bookmarkStart w:id="18" w:name="_Toc135342950"/>
+      <w:bookmarkStart w:id="19" w:name="_Toc136910392"/>
       <w:r>
         <w:rPr>
           <w:color w:val="000000" w:themeColor="text1"/>
         </w:rPr>
         <w:t>7.3.2 Расчёт основной заработной платы</w:t>
       </w:r>
-      <w:bookmarkEnd w:id="13"/>
+      <w:bookmarkEnd w:id="18"/>
+      <w:bookmarkEnd w:id="19"/>
     </w:p>
     <w:p>
       <w:pPr>
         <w:pStyle w:val="13"/>
-        <w:ind w:firstLine="709"/>
         <w:rPr>
           <w:color w:val="000000" w:themeColor="text1"/>
         </w:rPr>
@@ -6711,21 +6263,7 @@
         <w:rPr>
           <w:color w:val="000000" w:themeColor="text1"/>
         </w:rPr>
-        <w:t xml:space="preserve"> составляет 2 240 рублей, часовая ставка составляет 13,33 </w:t>
-      </w:r>
-      <w:proofErr w:type="spellStart"/>
-      <w:r>
-        <w:rPr>
-          <w:color w:val="000000" w:themeColor="text1"/>
-        </w:rPr>
-        <w:t>руб</w:t>
-      </w:r>
-      <w:proofErr w:type="spellEnd"/>
-      <w:r>
-        <w:rPr>
-          <w:color w:val="000000" w:themeColor="text1"/>
-        </w:rPr>
-        <w:t xml:space="preserve">/час. Согласно таблице </w:t>
+        <w:t xml:space="preserve"> составляет 2 240 рублей, часовая ставка составляет 13,33 руб/час. Согласно таблице </w:t>
       </w:r>
       <w:r>
         <w:rPr>
@@ -7339,7 +6877,6 @@
           <w:lang w:eastAsia="ru-RU"/>
         </w:rPr>
       </w:pPr>
-      <w:proofErr w:type="spellStart"/>
       <m:oMath>
         <m:r>
           <m:rPr>
@@ -7360,19 +6897,7 @@
             <w:vertAlign w:val="subscript"/>
             <w:lang w:eastAsia="ru-RU"/>
           </w:rPr>
-          <m:t>оз</m:t>
-        </m:r>
-        <w:proofErr w:type="spellEnd"/>
-        <m:r>
-          <m:rPr>
-            <m:nor/>
-          </m:rPr>
-          <w:rPr>
-            <w:color w:val="000000" w:themeColor="text1"/>
-            <w:vertAlign w:val="subscript"/>
-            <w:lang w:eastAsia="ru-RU"/>
-          </w:rPr>
-          <m:t xml:space="preserve"> </m:t>
+          <m:t xml:space="preserve">оз </m:t>
         </m:r>
         <m:r>
           <m:rPr>
@@ -7390,17 +6915,8 @@
           <w:color w:val="000000" w:themeColor="text1"/>
           <w:lang w:eastAsia="ru-RU"/>
         </w:rPr>
-        <w:t xml:space="preserve"> </w:t>
-      </w:r>
-      <w:proofErr w:type="spellStart"/>
-      <w:r>
-        <w:rPr>
-          <w:color w:val="000000" w:themeColor="text1"/>
-          <w:lang w:eastAsia="ru-RU"/>
-        </w:rPr>
-        <w:t>руб</w:t>
-      </w:r>
-      <w:proofErr w:type="spellEnd"/>
+        <w:t xml:space="preserve"> руб</w:t>
+      </w:r>
     </w:p>
     <w:p>
       <w:pPr>
@@ -7424,14 +6940,16 @@
           <w:color w:val="000000" w:themeColor="text1"/>
         </w:rPr>
       </w:pPr>
-      <w:bookmarkStart w:id="14" w:name="_Toc135342951"/>
+      <w:bookmarkStart w:id="20" w:name="_Toc135342951"/>
+      <w:bookmarkStart w:id="21" w:name="_Toc136910393"/>
       <w:r>
         <w:rPr>
           <w:color w:val="000000" w:themeColor="text1"/>
         </w:rPr>
         <w:t>7.3.3 Расчёт дополнительной заработной платы</w:t>
       </w:r>
-      <w:bookmarkEnd w:id="14"/>
+      <w:bookmarkEnd w:id="20"/>
+      <w:bookmarkEnd w:id="21"/>
     </w:p>
     <w:p>
       <w:pPr>
@@ -7873,7 +7391,6 @@
         </w:rPr>
         <w:t>C</w:t>
       </w:r>
-      <w:proofErr w:type="spellStart"/>
       <w:r>
         <w:rPr>
           <w:color w:val="000000" w:themeColor="text1"/>
@@ -7881,7 +7398,6 @@
         </w:rPr>
         <w:t>дз</w:t>
       </w:r>
-      <w:proofErr w:type="spellEnd"/>
       <w:r>
         <w:rPr>
           <w:color w:val="000000" w:themeColor="text1"/>
@@ -7911,7 +7427,8 @@
           <w:szCs w:val="32"/>
         </w:rPr>
       </w:pPr>
-      <w:bookmarkStart w:id="15" w:name="_Toc135342952"/>
+      <w:bookmarkStart w:id="22" w:name="_Toc135342952"/>
+      <w:bookmarkStart w:id="23" w:name="_Toc136910394"/>
       <w:r>
         <w:rPr>
           <w:color w:val="000000" w:themeColor="text1"/>
@@ -7933,19 +7450,10 @@
           <w:color w:val="000000" w:themeColor="text1"/>
           <w:szCs w:val="32"/>
         </w:rPr>
-        <w:t xml:space="preserve">Фонд социальной защиты населения и </w:t>
-      </w:r>
-      <w:proofErr w:type="spellStart"/>
-      <w:r>
-        <w:rPr>
-          <w:rFonts w:eastAsia="Times New Roman"/>
-          <w:color w:val="000000" w:themeColor="text1"/>
-          <w:szCs w:val="32"/>
-        </w:rPr>
-        <w:t>Белгосстрах</w:t>
-      </w:r>
-      <w:bookmarkEnd w:id="15"/>
-      <w:proofErr w:type="spellEnd"/>
+        <w:t>Фонд социальной защиты населения и Белгосстрах</w:t>
+      </w:r>
+      <w:bookmarkEnd w:id="22"/>
+      <w:bookmarkEnd w:id="23"/>
     </w:p>
     <w:p>
       <w:pPr>
@@ -7959,21 +7467,7 @@
         <w:rPr>
           <w:color w:val="000000" w:themeColor="text1"/>
         </w:rPr>
-        <w:t xml:space="preserve">Отчисления в Фонд социальной защиты населения и </w:t>
-      </w:r>
-      <w:proofErr w:type="spellStart"/>
-      <w:r>
-        <w:rPr>
-          <w:color w:val="000000" w:themeColor="text1"/>
-        </w:rPr>
-        <w:t>Белгосстрах</w:t>
-      </w:r>
-      <w:proofErr w:type="spellEnd"/>
-      <w:r>
-        <w:rPr>
-          <w:color w:val="000000" w:themeColor="text1"/>
-        </w:rPr>
-        <w:t xml:space="preserve"> (ФСЗН) определяются в соответствии с действующими законодательными актами </w:t>
+        <w:t xml:space="preserve">Отчисления в Фонд социальной защиты населения и Белгосстрах (ФСЗН) определяются в соответствии с действующими законодательными актами </w:t>
       </w:r>
       <w:r>
         <w:rPr>
@@ -8452,21 +7946,7 @@
         <w:rPr>
           <w:color w:val="000000" w:themeColor="text1"/>
         </w:rPr>
-        <w:t>Отчисления в БРУСП «</w:t>
-      </w:r>
-      <w:proofErr w:type="spellStart"/>
-      <w:r>
-        <w:rPr>
-          <w:color w:val="000000" w:themeColor="text1"/>
-        </w:rPr>
-        <w:t>Белгосстрах</w:t>
-      </w:r>
-      <w:proofErr w:type="spellEnd"/>
-      <w:r>
-        <w:rPr>
-          <w:color w:val="000000" w:themeColor="text1"/>
-        </w:rPr>
-        <w:t>» вычисляются по формуле 7.4</w:t>
+        <w:t>Отчисления в БРУСП «Белгосстрах» вычисляются по формуле 7.4</w:t>
       </w:r>
     </w:p>
     <w:tbl>
@@ -8919,21 +8399,7 @@
         <w:rPr>
           <w:color w:val="000000" w:themeColor="text1"/>
         </w:rPr>
-        <w:t>Таким образом, общие отчисления в БРУСП «</w:t>
-      </w:r>
-      <w:proofErr w:type="spellStart"/>
-      <w:r>
-        <w:rPr>
-          <w:color w:val="000000" w:themeColor="text1"/>
-        </w:rPr>
-        <w:t>Белгосстрах</w:t>
-      </w:r>
-      <w:proofErr w:type="spellEnd"/>
-      <w:r>
-        <w:rPr>
-          <w:color w:val="000000" w:themeColor="text1"/>
-        </w:rPr>
-        <w:t>» составили 12,02 руб., а в фонд социальной защиты населения – 1021,81 руб.</w:t>
+        <w:t>Таким образом, общие отчисления в БРУСП «Белгосстрах» составили 12,02 руб., а в фонд социальной защиты населения – 1021,81 руб.</w:t>
       </w:r>
     </w:p>
     <w:p>
@@ -8943,14 +8409,16 @@
           <w:color w:val="000000" w:themeColor="text1"/>
         </w:rPr>
       </w:pPr>
-      <w:bookmarkStart w:id="16" w:name="_Toc135342953"/>
+      <w:bookmarkStart w:id="24" w:name="_Toc135342953"/>
+      <w:bookmarkStart w:id="25" w:name="_Toc136910395"/>
       <w:r>
         <w:rPr>
           <w:color w:val="000000" w:themeColor="text1"/>
         </w:rPr>
         <w:t>7.3.5 Расчёт суммы прочих прямых затрат</w:t>
       </w:r>
-      <w:bookmarkEnd w:id="16"/>
+      <w:bookmarkEnd w:id="24"/>
+      <w:bookmarkEnd w:id="25"/>
     </w:p>
     <w:p>
       <w:pPr>
@@ -8989,7 +8457,6 @@
         </w:rPr>
         <w:t xml:space="preserve">среды разработки </w:t>
       </w:r>
-      <w:proofErr w:type="spellStart"/>
       <w:r>
         <w:rPr>
           <w:i/>
@@ -8998,7 +8465,6 @@
         </w:rPr>
         <w:t>Jetbrains</w:t>
       </w:r>
-      <w:proofErr w:type="spellEnd"/>
       <w:r>
         <w:rPr>
           <w:i/>
@@ -9327,23 +8793,13 @@
               </w:rPr>
               <w:t xml:space="preserve"> </w:t>
             </w:r>
-            <w:proofErr w:type="spellStart"/>
             <w:r>
               <w:rPr>
                 <w:color w:val="000000" w:themeColor="text1"/>
                 <w:sz w:val="24"/>
                 <w:lang w:val="en-US"/>
               </w:rPr>
-              <w:t>Jetbrains</w:t>
-            </w:r>
-            <w:proofErr w:type="spellEnd"/>
-            <w:r>
-              <w:rPr>
-                <w:color w:val="000000" w:themeColor="text1"/>
-                <w:sz w:val="24"/>
-                <w:lang w:val="en-US"/>
-              </w:rPr>
-              <w:t xml:space="preserve"> Rider</w:t>
+              <w:t>Jetbrains Rider</w:t>
             </w:r>
           </w:p>
         </w:tc>
@@ -9677,14 +9133,16 @@
           <w:color w:val="000000" w:themeColor="text1"/>
         </w:rPr>
       </w:pPr>
-      <w:bookmarkStart w:id="17" w:name="_Toc135342954"/>
+      <w:bookmarkStart w:id="26" w:name="_Toc135342954"/>
+      <w:bookmarkStart w:id="27" w:name="_Toc136910396"/>
       <w:r>
         <w:rPr>
           <w:color w:val="000000" w:themeColor="text1"/>
         </w:rPr>
         <w:t>7.3.6 Расчёт суммы накладных расходов</w:t>
       </w:r>
-      <w:bookmarkEnd w:id="17"/>
+      <w:bookmarkEnd w:id="26"/>
+      <w:bookmarkEnd w:id="27"/>
     </w:p>
     <w:p>
       <w:pPr>
@@ -9707,89 +9165,39 @@
         </w:rPr>
         <w:t>C</w:t>
       </w:r>
-      <w:proofErr w:type="spellStart"/>
       <w:r>
         <w:rPr>
           <w:color w:val="000000" w:themeColor="text1"/>
           <w:vertAlign w:val="subscript"/>
         </w:rPr>
-        <w:t>обп</w:t>
-      </w:r>
-      <w:proofErr w:type="spellEnd"/>
+        <w:t>обп, обх</w:t>
+      </w:r>
+      <w:r>
+        <w:rPr>
+          <w:color w:val="000000" w:themeColor="text1"/>
+        </w:rPr>
+        <w:t xml:space="preserve"> – произведение основной заработной платы исполнителей на конкретное программное средство С</w:t>
+      </w:r>
       <w:r>
         <w:rPr>
           <w:color w:val="000000" w:themeColor="text1"/>
           <w:vertAlign w:val="subscript"/>
         </w:rPr>
-        <w:t xml:space="preserve">, </w:t>
-      </w:r>
-      <w:proofErr w:type="spellStart"/>
+        <w:t>оз</w:t>
+      </w:r>
+      <w:r>
+        <w:rPr>
+          <w:color w:val="000000" w:themeColor="text1"/>
+        </w:rPr>
+        <w:t xml:space="preserve"> на норматив накладных расходов в целом по организации Н</w:t>
+      </w:r>
       <w:r>
         <w:rPr>
           <w:color w:val="000000" w:themeColor="text1"/>
           <w:vertAlign w:val="subscript"/>
         </w:rPr>
-        <w:t>обх</w:t>
-      </w:r>
-      <w:proofErr w:type="spellEnd"/>
-      <w:r>
-        <w:rPr>
-          <w:color w:val="000000" w:themeColor="text1"/>
-        </w:rPr>
-        <w:t xml:space="preserve"> – произведение основной заработной платы исполнителей на конкретное программное средство </w:t>
-      </w:r>
-      <w:proofErr w:type="spellStart"/>
-      <w:r>
-        <w:rPr>
-          <w:color w:val="000000" w:themeColor="text1"/>
-        </w:rPr>
-        <w:t>С</w:t>
-      </w:r>
-      <w:r>
-        <w:rPr>
-          <w:color w:val="000000" w:themeColor="text1"/>
-          <w:vertAlign w:val="subscript"/>
-        </w:rPr>
-        <w:t>оз</w:t>
-      </w:r>
-      <w:proofErr w:type="spellEnd"/>
-      <w:r>
-        <w:rPr>
-          <w:color w:val="000000" w:themeColor="text1"/>
-        </w:rPr>
-        <w:t xml:space="preserve"> на норматив накладных расходов в целом по организации </w:t>
-      </w:r>
-      <w:proofErr w:type="spellStart"/>
-      <w:r>
-        <w:rPr>
-          <w:color w:val="000000" w:themeColor="text1"/>
-        </w:rPr>
-        <w:t>Н</w:t>
-      </w:r>
-      <w:r>
-        <w:rPr>
-          <w:color w:val="000000" w:themeColor="text1"/>
-          <w:vertAlign w:val="subscript"/>
-        </w:rPr>
-        <w:t>обп</w:t>
-      </w:r>
-      <w:proofErr w:type="spellEnd"/>
-      <w:r>
-        <w:rPr>
-          <w:color w:val="000000" w:themeColor="text1"/>
-          <w:vertAlign w:val="subscript"/>
-        </w:rPr>
-        <w:t xml:space="preserve">, </w:t>
-      </w:r>
-      <w:proofErr w:type="spellStart"/>
-      <w:r>
-        <w:rPr>
-          <w:color w:val="000000" w:themeColor="text1"/>
-          <w:vertAlign w:val="subscript"/>
-        </w:rPr>
-        <w:t>обх</w:t>
-      </w:r>
-      <w:proofErr w:type="spellEnd"/>
+        <w:t>обп, обх</w:t>
+      </w:r>
       <w:r>
         <w:rPr>
           <w:color w:val="000000" w:themeColor="text1"/>
@@ -10061,7 +9469,6 @@
           <w:szCs w:val="28"/>
         </w:rPr>
       </w:pPr>
-      <w:proofErr w:type="spellStart"/>
       <w:r>
         <w:rPr>
           <w:color w:val="000000" w:themeColor="text1"/>
@@ -10076,27 +9483,8 @@
           <w:szCs w:val="28"/>
           <w:vertAlign w:val="subscript"/>
         </w:rPr>
-        <w:t>обп</w:t>
-      </w:r>
-      <w:proofErr w:type="spellEnd"/>
-      <w:r>
-        <w:rPr>
-          <w:color w:val="000000" w:themeColor="text1"/>
-          <w:szCs w:val="28"/>
-          <w:vertAlign w:val="subscript"/>
-        </w:rPr>
-        <w:t xml:space="preserve">, </w:t>
-      </w:r>
-      <w:proofErr w:type="spellStart"/>
-      <w:r>
-        <w:rPr>
-          <w:color w:val="000000" w:themeColor="text1"/>
-          <w:szCs w:val="28"/>
-          <w:vertAlign w:val="subscript"/>
-        </w:rPr>
-        <w:t>обх</w:t>
-      </w:r>
-      <w:proofErr w:type="spellEnd"/>
+        <w:t>обп, обх</w:t>
+      </w:r>
       <w:r>
         <w:rPr>
           <w:color w:val="000000" w:themeColor="text1"/>
@@ -10126,14 +9514,16 @@
           <w:color w:val="000000" w:themeColor="text1"/>
         </w:rPr>
       </w:pPr>
-      <w:bookmarkStart w:id="18" w:name="_Toc135342955"/>
+      <w:bookmarkStart w:id="28" w:name="_Toc135342955"/>
+      <w:bookmarkStart w:id="29" w:name="_Toc136910397"/>
       <w:r>
         <w:rPr>
           <w:color w:val="000000" w:themeColor="text1"/>
         </w:rPr>
         <w:t>7.3.7 Сумма расходов на разработку программного средства</w:t>
       </w:r>
-      <w:bookmarkEnd w:id="18"/>
+      <w:bookmarkEnd w:id="28"/>
+      <w:bookmarkEnd w:id="29"/>
     </w:p>
     <w:p>
       <w:pPr>
@@ -10251,16 +9641,7 @@
                 <w:position w:val="-14"/>
                 <w:szCs w:val="28"/>
               </w:rPr>
-              <w:t xml:space="preserve"> = </w:t>
-            </w:r>
-            <w:proofErr w:type="spellStart"/>
-            <w:r>
-              <w:rPr>
-                <w:color w:val="000000" w:themeColor="text1"/>
-                <w:position w:val="-14"/>
-                <w:szCs w:val="28"/>
-              </w:rPr>
-              <w:t>С</w:t>
+              <w:t xml:space="preserve"> = С</w:t>
             </w:r>
             <w:r>
               <w:rPr>
@@ -10271,23 +9652,13 @@
               </w:rPr>
               <w:t>оз</w:t>
             </w:r>
-            <w:proofErr w:type="spellEnd"/>
             <w:r>
               <w:rPr>
                 <w:color w:val="000000" w:themeColor="text1"/>
                 <w:position w:val="-14"/>
                 <w:szCs w:val="28"/>
               </w:rPr>
-              <w:t xml:space="preserve"> + </w:t>
-            </w:r>
-            <w:proofErr w:type="spellStart"/>
-            <w:r>
-              <w:rPr>
-                <w:color w:val="000000" w:themeColor="text1"/>
-                <w:position w:val="-14"/>
-                <w:szCs w:val="28"/>
-              </w:rPr>
-              <w:t>С</w:t>
+              <w:t xml:space="preserve"> + С</w:t>
             </w:r>
             <w:r>
               <w:rPr>
@@ -10298,23 +9669,13 @@
               </w:rPr>
               <w:t>дз</w:t>
             </w:r>
-            <w:proofErr w:type="spellEnd"/>
             <w:r>
               <w:rPr>
                 <w:color w:val="000000" w:themeColor="text1"/>
                 <w:position w:val="-14"/>
                 <w:szCs w:val="28"/>
               </w:rPr>
-              <w:t xml:space="preserve"> + </w:t>
-            </w:r>
-            <w:proofErr w:type="spellStart"/>
-            <w:r>
-              <w:rPr>
-                <w:color w:val="000000" w:themeColor="text1"/>
-                <w:position w:val="-14"/>
-                <w:szCs w:val="28"/>
-              </w:rPr>
-              <w:t>С</w:t>
+              <w:t xml:space="preserve"> + С</w:t>
             </w:r>
             <w:r>
               <w:rPr>
@@ -10325,23 +9686,13 @@
               </w:rPr>
               <w:t>фсзн</w:t>
             </w:r>
-            <w:proofErr w:type="spellEnd"/>
             <w:r>
               <w:rPr>
                 <w:color w:val="000000" w:themeColor="text1"/>
                 <w:position w:val="-14"/>
                 <w:szCs w:val="28"/>
               </w:rPr>
-              <w:t xml:space="preserve"> + </w:t>
-            </w:r>
-            <w:proofErr w:type="spellStart"/>
-            <w:r>
-              <w:rPr>
-                <w:color w:val="000000" w:themeColor="text1"/>
-                <w:position w:val="-14"/>
-                <w:szCs w:val="28"/>
-              </w:rPr>
-              <w:t>С</w:t>
+              <w:t xml:space="preserve"> + С</w:t>
             </w:r>
             <w:r>
               <w:rPr>
@@ -10352,23 +9703,13 @@
               </w:rPr>
               <w:t>бгс</w:t>
             </w:r>
-            <w:proofErr w:type="spellEnd"/>
             <w:r>
               <w:rPr>
                 <w:color w:val="000000" w:themeColor="text1"/>
                 <w:position w:val="-14"/>
                 <w:szCs w:val="28"/>
               </w:rPr>
-              <w:t xml:space="preserve"> + </w:t>
-            </w:r>
-            <w:proofErr w:type="spellStart"/>
-            <w:r>
-              <w:rPr>
-                <w:color w:val="000000" w:themeColor="text1"/>
-                <w:position w:val="-14"/>
-                <w:szCs w:val="28"/>
-              </w:rPr>
-              <w:t>С</w:t>
+              <w:t xml:space="preserve"> + С</w:t>
             </w:r>
             <w:r>
               <w:rPr>
@@ -10379,23 +9720,13 @@
               </w:rPr>
               <w:t>пз</w:t>
             </w:r>
-            <w:proofErr w:type="spellEnd"/>
             <w:r>
               <w:rPr>
                 <w:color w:val="000000" w:themeColor="text1"/>
                 <w:position w:val="-14"/>
                 <w:szCs w:val="28"/>
               </w:rPr>
-              <w:t xml:space="preserve"> + </w:t>
-            </w:r>
-            <w:proofErr w:type="spellStart"/>
-            <w:r>
-              <w:rPr>
-                <w:color w:val="000000" w:themeColor="text1"/>
-                <w:position w:val="-14"/>
-                <w:szCs w:val="28"/>
-              </w:rPr>
-              <w:t>С</w:t>
+              <w:t xml:space="preserve"> + С</w:t>
             </w:r>
             <w:r>
               <w:rPr>
@@ -10404,29 +9735,8 @@
                 <w:szCs w:val="28"/>
                 <w:vertAlign w:val="subscript"/>
               </w:rPr>
-              <w:t>обп</w:t>
-            </w:r>
-            <w:proofErr w:type="spellEnd"/>
-            <w:r>
-              <w:rPr>
-                <w:color w:val="000000" w:themeColor="text1"/>
-                <w:position w:val="-14"/>
-                <w:szCs w:val="28"/>
-                <w:vertAlign w:val="subscript"/>
-              </w:rPr>
-              <w:t xml:space="preserve">, </w:t>
-            </w:r>
-            <w:proofErr w:type="spellStart"/>
-            <w:r>
-              <w:rPr>
-                <w:color w:val="000000" w:themeColor="text1"/>
-                <w:position w:val="-14"/>
-                <w:szCs w:val="28"/>
-                <w:vertAlign w:val="subscript"/>
-              </w:rPr>
-              <w:t>обх</w:t>
-            </w:r>
-            <w:proofErr w:type="spellEnd"/>
+              <w:t>обп, обх</w:t>
+            </w:r>
             <w:r>
               <w:rPr>
                 <w:color w:val="000000" w:themeColor="text1"/>
@@ -10570,7 +9880,6 @@
     <w:p>
       <w:pPr>
         <w:pStyle w:val="13"/>
-        <w:ind w:firstLine="709"/>
         <w:rPr>
           <w:color w:val="000000" w:themeColor="text1"/>
         </w:rPr>
@@ -10602,14 +9911,16 @@
           <w:color w:val="000000" w:themeColor="text1"/>
         </w:rPr>
       </w:pPr>
-      <w:bookmarkStart w:id="19" w:name="_Toc135342956"/>
+      <w:bookmarkStart w:id="30" w:name="_Toc135342956"/>
+      <w:bookmarkStart w:id="31" w:name="_Toc136910398"/>
       <w:r>
         <w:rPr>
           <w:color w:val="000000" w:themeColor="text1"/>
         </w:rPr>
         <w:t>7.3.8 Расходы на реализацию</w:t>
       </w:r>
-      <w:bookmarkEnd w:id="19"/>
+      <w:bookmarkEnd w:id="30"/>
+      <w:bookmarkEnd w:id="31"/>
     </w:p>
     <w:p>
       <w:pPr>
@@ -10625,15 +9936,7 @@
           <w:color w:val="000000" w:themeColor="text1"/>
           <w:lang w:eastAsia="ru-RU"/>
         </w:rPr>
-        <w:t xml:space="preserve">Сумма расходов на реализацию программного средства </w:t>
-      </w:r>
-      <w:proofErr w:type="spellStart"/>
-      <w:r>
-        <w:rPr>
-          <w:color w:val="000000" w:themeColor="text1"/>
-          <w:lang w:eastAsia="ru-RU"/>
-        </w:rPr>
-        <w:t>С</w:t>
+        <w:t>Сумма расходов на реализацию программного средства С</w:t>
       </w:r>
       <w:r>
         <w:rPr>
@@ -10643,21 +9946,12 @@
         </w:rPr>
         <w:t>рр</w:t>
       </w:r>
-      <w:proofErr w:type="spellEnd"/>
       <w:r>
         <w:rPr>
           <w:color w:val="000000" w:themeColor="text1"/>
           <w:lang w:eastAsia="ru-RU"/>
         </w:rPr>
-        <w:t xml:space="preserve"> определяется как произведение суммы расходов на разработку на норматив расходов на реализацию </w:t>
-      </w:r>
-      <w:proofErr w:type="spellStart"/>
-      <w:r>
-        <w:rPr>
-          <w:color w:val="000000" w:themeColor="text1"/>
-          <w:lang w:eastAsia="ru-RU"/>
-        </w:rPr>
-        <w:t>Н</w:t>
+        <w:t xml:space="preserve"> определяется как произведение суммы расходов на разработку на норматив расходов на реализацию Н</w:t>
       </w:r>
       <w:r>
         <w:rPr>
@@ -10667,7 +9961,6 @@
         </w:rPr>
         <w:t>рр</w:t>
       </w:r>
-      <w:proofErr w:type="spellEnd"/>
       <w:r>
         <w:rPr>
           <w:color w:val="000000" w:themeColor="text1"/>
@@ -10751,21 +10044,7 @@
           <w:color w:val="000000" w:themeColor="text1"/>
           <w:lang w:eastAsia="ru-RU"/>
         </w:rPr>
-        <w:t>всплывающие окна, рассказывающие о плюсах подписки</w:t>
-      </w:r>
-      <w:r>
-        <w:rPr>
-          <w:color w:val="000000" w:themeColor="text1"/>
-          <w:lang w:eastAsia="ru-RU"/>
-        </w:rPr>
-        <w:t xml:space="preserve"> и</w:t>
-      </w:r>
-      <w:r>
-        <w:rPr>
-          <w:color w:val="000000" w:themeColor="text1"/>
-          <w:lang w:eastAsia="ru-RU"/>
-        </w:rPr>
-        <w:t xml:space="preserve"> всплывающее окно подписки при попытке использования функционала полной версии</w:t>
+        <w:t>всплывающие окна, рассказывающие о плюсах подписки и всплывающее окно подписки при попытке использования функционала полной версии</w:t>
       </w:r>
       <w:r>
         <w:rPr>
@@ -11320,14 +10599,16 @@
           <w:color w:val="000000" w:themeColor="text1"/>
         </w:rPr>
       </w:pPr>
-      <w:bookmarkStart w:id="20" w:name="_Toc135342957"/>
+      <w:bookmarkStart w:id="32" w:name="_Toc135342957"/>
+      <w:bookmarkStart w:id="33" w:name="_Toc136910399"/>
       <w:r>
         <w:rPr>
           <w:color w:val="000000" w:themeColor="text1"/>
         </w:rPr>
         <w:t>7.3.9 Расчет полной себестоимости</w:t>
       </w:r>
-      <w:bookmarkEnd w:id="20"/>
+      <w:bookmarkEnd w:id="32"/>
+      <w:bookmarkEnd w:id="33"/>
     </w:p>
     <w:p>
       <w:pPr>
@@ -11341,14 +10622,7 @@
         <w:rPr>
           <w:color w:val="000000" w:themeColor="text1"/>
         </w:rPr>
-        <w:t xml:space="preserve">Полная себестоимость </w:t>
-      </w:r>
-      <w:proofErr w:type="spellStart"/>
-      <w:r>
-        <w:rPr>
-          <w:color w:val="000000" w:themeColor="text1"/>
-        </w:rPr>
-        <w:t>С</w:t>
+        <w:t>Полная себестоимость С</w:t>
       </w:r>
       <w:r>
         <w:rPr>
@@ -11357,7 +10631,6 @@
         </w:rPr>
         <w:t>п</w:t>
       </w:r>
-      <w:proofErr w:type="spellEnd"/>
       <w:r>
         <w:rPr>
           <w:color w:val="000000" w:themeColor="text1"/>
@@ -11375,14 +10648,7 @@
         <w:rPr>
           <w:color w:val="000000" w:themeColor="text1"/>
         </w:rPr>
-        <w:t xml:space="preserve"> и суммы расходов на сопровождение и адаптацию веб-приложения </w:t>
-      </w:r>
-      <w:proofErr w:type="spellStart"/>
-      <w:r>
-        <w:rPr>
-          <w:color w:val="000000" w:themeColor="text1"/>
-        </w:rPr>
-        <w:t>С</w:t>
+        <w:t xml:space="preserve"> и суммы расходов на сопровождение и адаптацию веб-приложения С</w:t>
       </w:r>
       <w:r>
         <w:rPr>
@@ -11398,7 +10664,6 @@
         </w:rPr>
         <w:t>р</w:t>
       </w:r>
-      <w:proofErr w:type="spellEnd"/>
       <w:r>
         <w:rPr>
           <w:color w:val="000000" w:themeColor="text1"/>
@@ -11706,7 +10971,6 @@
         </w:rPr>
         <w:t xml:space="preserve"> </w:t>
       </w:r>
-      <w:proofErr w:type="spellStart"/>
       <w:r>
         <w:rPr>
           <w:rFonts w:cs="Times New Roman"/>
@@ -11724,7 +10988,6 @@
         </w:rPr>
         <w:t>п</w:t>
       </w:r>
-      <w:proofErr w:type="spellEnd"/>
       <w:r>
         <w:rPr>
           <w:rFonts w:cs="Times New Roman"/>
@@ -11789,7 +11052,6 @@
         </w:rPr>
         <w:t xml:space="preserve">       </w:t>
       </w:r>
-      <w:proofErr w:type="spellStart"/>
       <w:r>
         <w:rPr>
           <w:color w:val="000000" w:themeColor="text1"/>
@@ -11813,7 +11075,6 @@
         </w:rPr>
         <w:t>р</w:t>
       </w:r>
-      <w:proofErr w:type="spellEnd"/>
       <w:r>
         <w:rPr>
           <w:color w:val="000000" w:themeColor="text1"/>
@@ -11846,7 +11107,6 @@
           <w:szCs w:val="28"/>
         </w:rPr>
       </w:pPr>
-      <w:proofErr w:type="spellStart"/>
       <w:r>
         <w:rPr>
           <w:color w:val="000000" w:themeColor="text1"/>
@@ -11863,7 +11123,6 @@
         </w:rPr>
         <w:t>п</w:t>
       </w:r>
-      <w:proofErr w:type="spellEnd"/>
       <w:r>
         <w:rPr>
           <w:color w:val="000000" w:themeColor="text1"/>
@@ -11898,14 +11157,16 @@
           <w:color w:val="000000" w:themeColor="text1"/>
         </w:rPr>
       </w:pPr>
-      <w:bookmarkStart w:id="21" w:name="_Toc135342958"/>
+      <w:bookmarkStart w:id="34" w:name="_Toc135342958"/>
+      <w:bookmarkStart w:id="35" w:name="_Toc136910400"/>
       <w:r>
         <w:rPr>
           <w:color w:val="000000" w:themeColor="text1"/>
         </w:rPr>
         <w:t>7.3.10 Определение цены, оценка эффективности</w:t>
       </w:r>
-      <w:bookmarkEnd w:id="21"/>
+      <w:bookmarkEnd w:id="34"/>
+      <w:bookmarkEnd w:id="35"/>
       <w:r>
         <w:rPr>
           <w:color w:val="000000" w:themeColor="text1"/>
@@ -12025,91 +11286,7 @@
         <w:rPr>
           <w:color w:val="000000" w:themeColor="text1"/>
         </w:rPr>
-        <w:t xml:space="preserve"> приложение для виртуальной реальности, разработанное Google, которое позволяет пользователям создавать 3D-иллюстрации в дополнен-ной реальности. Приложение доступно на платформах </w:t>
-      </w:r>
-      <w:proofErr w:type="spellStart"/>
-      <w:r>
-        <w:rPr>
-          <w:color w:val="000000" w:themeColor="text1"/>
-        </w:rPr>
-        <w:t>Oculus</w:t>
-      </w:r>
-      <w:proofErr w:type="spellEnd"/>
-      <w:r>
-        <w:rPr>
-          <w:color w:val="000000" w:themeColor="text1"/>
-        </w:rPr>
-        <w:t xml:space="preserve"> </w:t>
-      </w:r>
-      <w:proofErr w:type="spellStart"/>
-      <w:r>
-        <w:rPr>
-          <w:color w:val="000000" w:themeColor="text1"/>
-        </w:rPr>
-        <w:t>Rift</w:t>
-      </w:r>
-      <w:proofErr w:type="spellEnd"/>
-      <w:r>
-        <w:rPr>
-          <w:color w:val="000000" w:themeColor="text1"/>
-        </w:rPr>
-        <w:t xml:space="preserve">, HTC </w:t>
-      </w:r>
-      <w:proofErr w:type="spellStart"/>
-      <w:r>
-        <w:rPr>
-          <w:color w:val="000000" w:themeColor="text1"/>
-        </w:rPr>
-        <w:t>Vive</w:t>
-      </w:r>
-      <w:proofErr w:type="spellEnd"/>
-      <w:r>
-        <w:rPr>
-          <w:color w:val="000000" w:themeColor="text1"/>
-        </w:rPr>
-        <w:t xml:space="preserve">, </w:t>
-      </w:r>
-      <w:proofErr w:type="spellStart"/>
-      <w:r>
-        <w:rPr>
-          <w:color w:val="000000" w:themeColor="text1"/>
-        </w:rPr>
-        <w:t>Valve</w:t>
-      </w:r>
-      <w:proofErr w:type="spellEnd"/>
-      <w:r>
-        <w:rPr>
-          <w:color w:val="000000" w:themeColor="text1"/>
-        </w:rPr>
-        <w:t xml:space="preserve"> Index, а также на </w:t>
-      </w:r>
-      <w:proofErr w:type="spellStart"/>
-      <w:r>
-        <w:rPr>
-          <w:color w:val="000000" w:themeColor="text1"/>
-        </w:rPr>
-        <w:t>Oculus</w:t>
-      </w:r>
-      <w:proofErr w:type="spellEnd"/>
-      <w:r>
-        <w:rPr>
-          <w:color w:val="000000" w:themeColor="text1"/>
-        </w:rPr>
-        <w:t xml:space="preserve"> </w:t>
-      </w:r>
-      <w:proofErr w:type="spellStart"/>
-      <w:r>
-        <w:rPr>
-          <w:color w:val="000000" w:themeColor="text1"/>
-        </w:rPr>
-        <w:t>Quest</w:t>
-      </w:r>
-      <w:proofErr w:type="spellEnd"/>
-      <w:r>
-        <w:rPr>
-          <w:color w:val="000000" w:themeColor="text1"/>
-        </w:rPr>
-        <w:t xml:space="preserve"> в режиме Link.</w:t>
+        <w:t xml:space="preserve"> приложение для виртуальной реальности, разработанное Google, которое позволяет пользователям создавать 3D-иллюстрации в дополнен-ной реальности. Приложение доступно на платформах Oculus Rift, HTC Vive, Valve Index, а также на Oculus Quest в режиме Link.</w:t>
       </w:r>
     </w:p>
     <w:p>
@@ -12170,7 +11347,6 @@
           <w:numId w:val="3"/>
         </w:numPr>
       </w:pPr>
-      <w:proofErr w:type="spellStart"/>
       <w:r>
         <w:rPr>
           <w:i/>
@@ -12178,7 +11354,6 @@
         </w:rPr>
         <w:t>eDrawings</w:t>
       </w:r>
-      <w:proofErr w:type="spellEnd"/>
       <w:r>
         <w:rPr>
           <w:i/>
@@ -12196,15 +11371,7 @@
         <w:t xml:space="preserve"> является полезным </w:t>
       </w:r>
       <w:r>
-        <w:t xml:space="preserve">приложением для просмотра и обмена 2D и 3D моделями. Оно позволяет пользователям открывать и просматривать файлы в различных форматах, включая DWG, DXF, </w:t>
-      </w:r>
-      <w:proofErr w:type="spellStart"/>
-      <w:r>
-        <w:t>SolidWorks</w:t>
-      </w:r>
-      <w:proofErr w:type="spellEnd"/>
-      <w:r>
-        <w:t>, CATIA, и многие другие</w:t>
+        <w:t>приложением для просмотра и обмена 2D и 3D моделями. Оно позволяет пользователям открывать и просматривать файлы в различных форматах, включая DWG, DXF, SolidWorks, CATIA, и многие другие</w:t>
       </w:r>
     </w:p>
     <w:p>
@@ -12224,13 +11391,7 @@
         <w:rPr>
           <w:color w:val="000000" w:themeColor="text1"/>
         </w:rPr>
-        <w:t xml:space="preserve">предоставление </w:t>
-      </w:r>
-      <w:r>
-        <w:rPr>
-          <w:color w:val="000000" w:themeColor="text1"/>
-        </w:rPr>
-        <w:t>месячной подписки на полную версию приложения</w:t>
+        <w:t>предоставление месячной подписки на полную версию приложения</w:t>
       </w:r>
       <w:r>
         <w:rPr>
@@ -12351,13 +11512,7 @@
         <w:rPr>
           <w:color w:val="000000" w:themeColor="text1"/>
         </w:rPr>
-        <w:t>Расчет показателей качества базового и нового продуктов, согласно балловому методу,</w:t>
-      </w:r>
-      <w:r>
-        <w:rPr>
-          <w:color w:val="000000" w:themeColor="text1"/>
-        </w:rPr>
-        <w:t xml:space="preserve"> приводится в таблице 7.4.</w:t>
+        <w:t>Расчет показателей качества базового и нового продуктов, согласно балловому методу, приводится в таблице 7.4.</w:t>
       </w:r>
     </w:p>
     <w:p>
@@ -14273,7 +13428,6 @@
           <w:tag w:val="goog_rdk_13"/>
           <w:id w:val="-1291746690"/>
         </w:sdtPr>
-        <w:sdtEndPr/>
         <w:sdtContent>
           <w:r>
             <w:rPr>
@@ -14577,100 +13731,70 @@
           <w:color w:val="000000" w:themeColor="text1"/>
           <w:lang w:eastAsia="zh-CN"/>
         </w:rPr>
-        <w:t xml:space="preserve"> ЧУП «</w:t>
-      </w:r>
-      <w:proofErr w:type="spellStart"/>
+        <w:t xml:space="preserve"> ЧУП «Хмарка»,</w:t>
+      </w:r>
       <w:r>
         <w:rPr>
           <w:color w:val="000000" w:themeColor="text1"/>
           <w:lang w:eastAsia="zh-CN"/>
         </w:rPr>
-        <w:t>Хмарка</w:t>
-      </w:r>
-      <w:proofErr w:type="spellEnd"/>
+        <w:t xml:space="preserve"> среднее количество проданных </w:t>
+      </w:r>
       <w:r>
         <w:rPr>
           <w:color w:val="000000" w:themeColor="text1"/>
           <w:lang w:eastAsia="zh-CN"/>
         </w:rPr>
-        <w:t>»,</w:t>
+        <w:t>копий полной версии приложения</w:t>
       </w:r>
       <w:r>
         <w:rPr>
           <w:color w:val="000000" w:themeColor="text1"/>
           <w:lang w:eastAsia="zh-CN"/>
         </w:rPr>
-        <w:t xml:space="preserve"> среднее количество проданных </w:t>
+        <w:t xml:space="preserve"> 5 500 за год (по данным с </w:t>
       </w:r>
       <w:r>
         <w:rPr>
           <w:color w:val="000000" w:themeColor="text1"/>
           <w:lang w:eastAsia="zh-CN"/>
         </w:rPr>
-        <w:t>копий полной версии приложения</w:t>
+        <w:t>декабря</w:t>
       </w:r>
       <w:r>
         <w:rPr>
           <w:color w:val="000000" w:themeColor="text1"/>
           <w:lang w:eastAsia="zh-CN"/>
         </w:rPr>
-        <w:t xml:space="preserve"> 5 500 за год (по данным с </w:t>
+        <w:t xml:space="preserve"> 20</w:t>
       </w:r>
       <w:r>
         <w:rPr>
           <w:color w:val="000000" w:themeColor="text1"/>
           <w:lang w:eastAsia="zh-CN"/>
         </w:rPr>
-        <w:t>декабря</w:t>
+        <w:t>21</w:t>
       </w:r>
       <w:r>
         <w:rPr>
           <w:color w:val="000000" w:themeColor="text1"/>
           <w:lang w:eastAsia="zh-CN"/>
         </w:rPr>
-        <w:t xml:space="preserve"> 20</w:t>
+        <w:t xml:space="preserve"> года по </w:t>
       </w:r>
       <w:r>
         <w:rPr>
           <w:color w:val="000000" w:themeColor="text1"/>
           <w:lang w:eastAsia="zh-CN"/>
         </w:rPr>
-        <w:t>2</w:t>
+        <w:t>декабрь</w:t>
       </w:r>
       <w:r>
         <w:rPr>
           <w:color w:val="000000" w:themeColor="text1"/>
           <w:lang w:eastAsia="zh-CN"/>
         </w:rPr>
-        <w:t>1</w:t>
-      </w:r>
-      <w:r>
-        <w:rPr>
-          <w:color w:val="000000" w:themeColor="text1"/>
-          <w:lang w:eastAsia="zh-CN"/>
-        </w:rPr>
-        <w:t xml:space="preserve"> года по </w:t>
-      </w:r>
-      <w:r>
-        <w:rPr>
-          <w:color w:val="000000" w:themeColor="text1"/>
-          <w:lang w:eastAsia="zh-CN"/>
-        </w:rPr>
-        <w:t>декабрь</w:t>
-      </w:r>
-      <w:r>
-        <w:rPr>
-          <w:color w:val="000000" w:themeColor="text1"/>
-          <w:lang w:eastAsia="zh-CN"/>
-        </w:rPr>
-        <w:t xml:space="preserve"> </w:t>
-      </w:r>
-      <w:r>
-        <w:rPr>
-          <w:color w:val="000000" w:themeColor="text1"/>
-          <w:lang w:eastAsia="zh-CN"/>
-        </w:rPr>
-        <w:t xml:space="preserve">2022), то денежные поступления от продажи услуг год составят </w:t>
+        <w:t xml:space="preserve"> 2022), то денежные поступления от продажи услуг год составят </w:t>
       </w:r>
       <w:r>
         <w:rPr>
@@ -14700,15 +13824,7 @@
           <w:color w:val="000000" w:themeColor="text1"/>
           <w:lang w:eastAsia="zh-CN"/>
         </w:rPr>
-        <w:t xml:space="preserve">Количество покупателей продукта необходимых для окупаемости </w:t>
-      </w:r>
-      <w:proofErr w:type="spellStart"/>
-      <w:r>
-        <w:rPr>
-          <w:color w:val="000000" w:themeColor="text1"/>
-          <w:lang w:eastAsia="zh-CN"/>
-        </w:rPr>
-        <w:t>П</w:t>
+        <w:t>Количество покупателей продукта необходимых для окупаемости П</w:t>
       </w:r>
       <w:r>
         <w:rPr>
@@ -14718,7 +13834,6 @@
         </w:rPr>
         <w:t>п</w:t>
       </w:r>
-      <w:proofErr w:type="spellEnd"/>
       <w:r>
         <w:rPr>
           <w:color w:val="000000" w:themeColor="text1"/>
@@ -15106,14 +14221,16 @@
           <w:color w:val="000000" w:themeColor="text1"/>
         </w:rPr>
       </w:pPr>
-      <w:bookmarkStart w:id="22" w:name="_Toc135342959"/>
+      <w:bookmarkStart w:id="36" w:name="_Toc135342959"/>
+      <w:bookmarkStart w:id="37" w:name="_Toc136910401"/>
       <w:r>
         <w:rPr>
           <w:color w:val="000000" w:themeColor="text1"/>
         </w:rPr>
         <w:t>7.4 Вывод по разделу</w:t>
       </w:r>
-      <w:bookmarkEnd w:id="22"/>
+      <w:bookmarkEnd w:id="36"/>
+      <w:bookmarkEnd w:id="37"/>
       <w:r>
         <w:rPr>
           <w:color w:val="000000" w:themeColor="text1"/>
@@ -15206,6 +14323,7 @@
         <w:t>.</w:t>
       </w:r>
     </w:p>
+    <w:p/>
     <w:sectPr>
       <w:pgSz w:w="11906" w:h="16838"/>
       <w:pgMar w:top="1134" w:right="567" w:bottom="851" w:left="1304" w:header="708" w:footer="708" w:gutter="0"/>
@@ -16128,11 +15246,11 @@
   </w:style>
   <w:style w:type="paragraph" w:styleId="Heading3">
     <w:name w:val="heading 3"/>
+    <w:aliases w:val="1.ПодПодГлава"/>
     <w:basedOn w:val="Normal"/>
     <w:next w:val="Normal"/>
     <w:link w:val="Heading3Char"/>
     <w:uiPriority w:val="9"/>
-    <w:semiHidden/>
     <w:unhideWhenUsed/>
     <w:qFormat/>
     <w:rsid w:val="000326B5"/>
@@ -16178,10 +15296,10 @@
   </w:style>
   <w:style w:type="character" w:customStyle="1" w:styleId="Heading3Char">
     <w:name w:val="Heading 3 Char"/>
+    <w:aliases w:val="1.ПодПодГлава Char"/>
     <w:basedOn w:val="DefaultParagraphFont"/>
     <w:link w:val="Heading3"/>
     <w:uiPriority w:val="9"/>
-    <w:semiHidden/>
     <w:rsid w:val="000326B5"/>
     <w:rPr>
       <w:rFonts w:ascii="Times New Roman" w:eastAsiaTheme="majorEastAsia" w:hAnsi="Times New Roman" w:cstheme="majorBidi"/>

</xml_diff>